<commit_message>
placeholders de empresa acrescentados
</commit_message>
<xml_diff>
--- a/11_PROCURACAO_PJ_CQ_TESTE.docx
+++ b/11_PROCURACAO_PJ_CQ_TESTE.docx
@@ -94,17 +94,67 @@
           <w:sz w:val="24"/>
           <w:szCs w:val="24"/>
         </w:rPr>
-        <w:t>, portador do CNPJ:</w:t>
+        <w:t xml:space="preserve">, </w:t>
       </w:r>
       <w:r>
         <w:rPr>
           <w:rFonts w:ascii="Garamond" w:eastAsia="Arial Unicode MS" w:hAnsi="Garamond" w:cs="Times New Roman"/>
+          <w:sz w:val="24"/>
+          <w:szCs w:val="24"/>
+        </w:rPr>
+        <w:t>inscrito no</w:t>
+      </w:r>
+      <w:r>
+        <w:rPr>
+          <w:rFonts w:ascii="Garamond" w:eastAsia="Arial Unicode MS" w:hAnsi="Garamond" w:cs="Times New Roman"/>
+          <w:sz w:val="24"/>
+          <w:szCs w:val="24"/>
+        </w:rPr>
+        <w:t xml:space="preserve"> CNPJ:</w:t>
+      </w:r>
+      <w:r>
+        <w:rPr>
+          <w:rFonts w:ascii="Garamond" w:eastAsia="Arial Unicode MS" w:hAnsi="Garamond" w:cs="Times New Roman"/>
           <w:b/>
           <w:bCs/>
           <w:sz w:val="24"/>
           <w:szCs w:val="24"/>
         </w:rPr>
-        <w:t xml:space="preserve"> #CNPJ</w:t>
+        <w:t xml:space="preserve"> #CNP</w:t>
+      </w:r>
+      <w:r>
+        <w:rPr>
+          <w:rFonts w:ascii="Garamond" w:eastAsia="Arial Unicode MS" w:hAnsi="Garamond" w:cs="Times New Roman"/>
+          <w:b/>
+          <w:bCs/>
+          <w:sz w:val="24"/>
+          <w:szCs w:val="24"/>
+        </w:rPr>
+        <w:t xml:space="preserve">J </w:t>
+      </w:r>
+      <w:r>
+        <w:rPr>
+          <w:rFonts w:ascii="Garamond" w:eastAsia="Arial Unicode MS" w:hAnsi="Garamond" w:cs="Times New Roman"/>
+          <w:sz w:val="24"/>
+          <w:szCs w:val="24"/>
+        </w:rPr>
+        <w:t>e com sede na #END_EMPRESA</w:t>
+      </w:r>
+      <w:r>
+        <w:rPr>
+          <w:rFonts w:ascii="Garamond" w:eastAsia="Arial Unicode MS" w:hAnsi="Garamond" w:cs="Times New Roman"/>
+          <w:sz w:val="24"/>
+          <w:szCs w:val="24"/>
+        </w:rPr>
+        <w:t xml:space="preserve"> cep:</w:t>
+      </w:r>
+      <w:r>
+        <w:rPr>
+          <w:rFonts w:ascii="Garamond" w:eastAsia="Arial Unicode MS" w:hAnsi="Garamond" w:cs="Times New Roman"/>
+          <w:sz w:val="24"/>
+          <w:szCs w:val="24"/>
+        </w:rPr>
+        <w:t xml:space="preserve"> #CP_EMPRESA</w:t>
       </w:r>
       <w:r>
         <w:rPr>

</xml_diff>

<commit_message>
adição do TAB e implementando mask
</commit_message>
<xml_diff>
--- a/11_PROCURACAO_PJ_CQ_TESTE.docx
+++ b/11_PROCURACAO_PJ_CQ_TESTE.docx
@@ -110,11 +110,19 @@
           <w:sz w:val="24"/>
           <w:szCs w:val="24"/>
         </w:rPr>
-        <w:t xml:space="preserve"> CNPJ:</w:t>
+        <w:t xml:space="preserve"> CNPJ</w:t>
       </w:r>
       <w:r>
         <w:rPr>
           <w:rFonts w:ascii="Garamond" w:eastAsia="Arial Unicode MS" w:hAnsi="Garamond" w:cs="Times New Roman"/>
+          <w:sz w:val="24"/>
+          <w:szCs w:val="24"/>
+        </w:rPr>
+        <w:t xml:space="preserve"> sob o número:</w:t>
+      </w:r>
+      <w:r>
+        <w:rPr>
+          <w:rFonts w:ascii="Garamond" w:eastAsia="Arial Unicode MS" w:hAnsi="Garamond" w:cs="Times New Roman"/>
           <w:b/>
           <w:bCs/>
           <w:sz w:val="24"/>
@@ -130,7 +138,27 @@
           <w:sz w:val="24"/>
           <w:szCs w:val="24"/>
         </w:rPr>
-        <w:t xml:space="preserve">J </w:t>
+        <w:t>J</w:t>
+      </w:r>
+      <w:r>
+        <w:rPr>
+          <w:rFonts w:ascii="Garamond" w:eastAsia="Arial Unicode MS" w:hAnsi="Garamond" w:cs="Times New Roman"/>
+          <w:b/>
+          <w:bCs/>
+          <w:sz w:val="24"/>
+          <w:szCs w:val="24"/>
+        </w:rPr>
+        <w:t>1</w:t>
+      </w:r>
+      <w:r>
+        <w:rPr>
+          <w:rFonts w:ascii="Garamond" w:eastAsia="Arial Unicode MS" w:hAnsi="Garamond" w:cs="Times New Roman"/>
+          <w:b/>
+          <w:bCs/>
+          <w:sz w:val="24"/>
+          <w:szCs w:val="24"/>
+        </w:rPr>
+        <w:t xml:space="preserve"> </w:t>
       </w:r>
       <w:r>
         <w:rPr>

</xml_diff>

<commit_message>
atualizando procuração e criando declaração
</commit_message>
<xml_diff>
--- a/11_PROCURACAO_PJ_CQ_TESTE.docx
+++ b/11_PROCURACAO_PJ_CQ_TESTE.docx
@@ -435,6 +435,34 @@
     </w:p>
     <w:p>
       <w:pPr>
+        <w:spacing w:after="0" w:line="276" w:lineRule="auto"/>
+        <w:jc w:val="both"/>
+        <w:rPr>
+          <w:rFonts w:ascii="Garamond" w:hAnsi="Garamond"/>
+          <w:sz w:val="24"/>
+          <w:szCs w:val="24"/>
+        </w:rPr>
+      </w:pPr>
+      <w:r>
+        <w:rPr>
+          <w:rFonts w:ascii="Garamond" w:hAnsi="Garamond"/>
+          <w:sz w:val="24"/>
+          <w:szCs w:val="24"/>
+          <w:u w:val="single"/>
+        </w:rPr>
+        <w:t>PODERES:</w:t>
+      </w:r>
+      <w:r>
+        <w:rPr>
+          <w:rFonts w:ascii="Garamond" w:hAnsi="Garamond"/>
+          <w:sz w:val="24"/>
+          <w:szCs w:val="24"/>
+        </w:rPr>
+        <w:t xml:space="preserve"> A presente procuração outorga o Advogado acima descrito, os poderes para receber intimação, confessar, reconhecer a procedência do pedido, transigir, desistir, renunciar ao direito sobre o qual se funda a ação, receber, dar quitação, firmar compromisso, pedir justiça gratuita e assinar declaração de hipossuficiência econômica (em conformidade com o art. 105 do Código de Processo Civil), podendo o advogado acima descrito fazer o levantamento de alvará conforme contrato de honorários e disponibilizar o alvará judicial para que o contratante faça o levantamento da parte que lhe for de direito</w:t>
+      </w:r>
+    </w:p>
+    <w:p>
+      <w:pPr>
         <w:pStyle w:val="Ttulo3"/>
         <w:jc w:val="both"/>
         <w:rPr>
@@ -451,25 +479,7 @@
           <w:szCs w:val="24"/>
           <w:u w:val="single"/>
         </w:rPr>
-        <w:t>PODERES</w:t>
-      </w:r>
-      <w:r>
-        <w:rPr>
-          <w:rFonts w:ascii="Garamond" w:hAnsi="Garamond"/>
-          <w:sz w:val="24"/>
-          <w:szCs w:val="24"/>
-          <w:u w:val="single"/>
-        </w:rPr>
-        <w:t xml:space="preserve"> ESPECÍFICOS</w:t>
-      </w:r>
-      <w:r>
-        <w:rPr>
-          <w:rFonts w:ascii="Garamond" w:hAnsi="Garamond"/>
-          <w:sz w:val="24"/>
-          <w:szCs w:val="24"/>
-          <w:u w:val="single"/>
-        </w:rPr>
-        <w:t>:</w:t>
+        <w:t>PODERES ESPECÍFICOS:</w:t>
       </w:r>
       <w:r>
         <w:rPr>
@@ -488,35 +498,6 @@
           <w:szCs w:val="24"/>
         </w:rPr>
         <w:t>#PODERES</w:t>
-      </w:r>
-    </w:p>
-    <w:p>
-      <w:pPr>
-        <w:spacing w:after="0" w:line="276" w:lineRule="auto"/>
-        <w:jc w:val="both"/>
-        <w:rPr>
-          <w:rFonts w:ascii="Garamond" w:hAnsi="Garamond"/>
-          <w:sz w:val="24"/>
-          <w:szCs w:val="24"/>
-          <w:u w:val="single"/>
-        </w:rPr>
-      </w:pPr>
-      <w:r>
-        <w:rPr>
-          <w:rFonts w:ascii="Garamond" w:hAnsi="Garamond"/>
-          <w:sz w:val="24"/>
-          <w:szCs w:val="24"/>
-          <w:u w:val="single"/>
-        </w:rPr>
-        <w:t>PODERES:</w:t>
-      </w:r>
-      <w:r>
-        <w:rPr>
-          <w:rFonts w:ascii="Garamond" w:hAnsi="Garamond"/>
-          <w:sz w:val="24"/>
-          <w:szCs w:val="24"/>
-        </w:rPr>
-        <w:t xml:space="preserve"> A presente procuração outorga o Advogado acima descrito, os poderes para receber intimação, confessar, reconhecer a procedência do pedido, transigir, desistir, renunciar ao direito sobre o qual se funda a ação, receber, dar quitação, firmar compromisso, pedir justiça gratuita e assinar declaração de hipossuficiência econômica (em conformidade com o art. 105 do Código de Processo Civil), podendo o advogado acima descrito fazer o levantamento de alvará conforme contrato de honorários e  disponibilizar o alvará judicial para que o contratante faça o levantamento da parte que lhe for de direito  </w:t>
       </w:r>
     </w:p>
     <w:p>

</xml_diff>